<commit_message>
Updated Models, Classes, Groups, Permissions
</commit_message>
<xml_diff>
--- a/SKFB_ISZR/Models/CameraPermission.docx
+++ b/SKFB_ISZR/Models/CameraPermission.docx
@@ -271,6 +271,8 @@
         </w:rPr>
         <w:t>.</w:t>
       </w:r>
+      <w:bookmarkStart w:id="0" w:name="_GoBack"/>
+      <w:bookmarkEnd w:id="0"/>
     </w:p>
     <w:p>
       <w:pPr>
@@ -544,7 +546,7 @@
         </w:rPr>
         <w:t xml:space="preserve">Generált felhasználói azonosító: </w:t>
       </w:r>
-      <w:bookmarkStart w:id="0" w:name="generatedUsername"/>
+      <w:bookmarkStart w:id="1" w:name="generatedUsername"/>
       <w:r>
         <w:rPr>
           <w:bCs/>
@@ -568,7 +570,7 @@
         </w:rPr>
         <w:t>&gt;</w:t>
       </w:r>
-      <w:bookmarkEnd w:id="0"/>
+      <w:bookmarkEnd w:id="1"/>
       <w:r>
         <w:rPr>
           <w:b/>
@@ -577,7 +579,7 @@
         <w:br/>
         <w:t xml:space="preserve">Jogosultság típusa: </w:t>
       </w:r>
-      <w:bookmarkStart w:id="1" w:name="permissionType"/>
+      <w:bookmarkStart w:id="2" w:name="permissionType"/>
       <w:r>
         <w:rPr>
           <w:bCs/>
@@ -601,7 +603,7 @@
         </w:rPr>
         <w:t>&gt;</w:t>
       </w:r>
-      <w:bookmarkEnd w:id="1"/>
+      <w:bookmarkEnd w:id="2"/>
       <w:r>
         <w:rPr>
           <w:b/>
@@ -610,7 +612,7 @@
         <w:br/>
         <w:t xml:space="preserve">Megfigyelhető helyszínek: </w:t>
       </w:r>
-      <w:bookmarkStart w:id="2" w:name="permissionList"/>
+      <w:bookmarkStart w:id="3" w:name="permissionList"/>
       <w:r>
         <w:rPr>
           <w:bCs/>
@@ -634,7 +636,7 @@
         </w:rPr>
         <w:t>&gt;</w:t>
       </w:r>
-      <w:bookmarkEnd w:id="2"/>
+      <w:bookmarkEnd w:id="3"/>
     </w:p>
     <w:p>
       <w:pPr>
@@ -661,7 +663,20 @@
           <w:sz w:val="20"/>
         </w:rPr>
         <w:tab/>
-        <w:t>Javaslom:</w:t>
+      </w:r>
+      <w:r>
+        <w:rPr>
+          <w:b/>
+          <w:sz w:val="20"/>
+        </w:rPr>
+        <w:t>Engedélyezem</w:t>
+      </w:r>
+      <w:r>
+        <w:rPr>
+          <w:b/>
+          <w:sz w:val="20"/>
+        </w:rPr>
+        <w:t>:</w:t>
       </w:r>
     </w:p>
     <w:p>
@@ -744,7 +759,7 @@
           <w:sz w:val="20"/>
         </w:rPr>
         <w:tab/>
-        <w:t>&lt;</w:t>
+        <w:t xml:space="preserve">Fülöp István </w:t>
       </w:r>
       <w:proofErr w:type="spellStart"/>
       <w:r>
@@ -752,7 +767,7 @@
           <w:b/>
           <w:sz w:val="20"/>
         </w:rPr>
-        <w:t>classLeader</w:t>
+        <w:t>bv.ezds</w:t>
       </w:r>
       <w:proofErr w:type="spellEnd"/>
       <w:r>
@@ -760,7 +775,7 @@
           <w:b/>
           <w:sz w:val="20"/>
         </w:rPr>
-        <w:t>&gt;</w:t>
+        <w:t>.</w:t>
       </w:r>
     </w:p>
     <w:p>
@@ -803,182 +818,14 @@
           <w:sz w:val="20"/>
         </w:rPr>
         <w:tab/>
-        <w:t>&lt;</w:t>
-      </w:r>
-      <w:proofErr w:type="spellStart"/>
+      </w:r>
       <w:r>
         <w:rPr>
           <w:bCs/>
           <w:sz w:val="20"/>
         </w:rPr>
-        <w:t>classLeader</w:t>
-      </w:r>
-      <w:r>
-        <w:rPr>
-          <w:bCs/>
-          <w:sz w:val="20"/>
-        </w:rPr>
-        <w:t>Role</w:t>
-      </w:r>
-      <w:proofErr w:type="spellEnd"/>
-      <w:r>
-        <w:rPr>
-          <w:bCs/>
-          <w:sz w:val="20"/>
-        </w:rPr>
-        <w:t>&gt;</w:t>
-      </w:r>
-    </w:p>
-    <w:p>
-      <w:pPr>
-        <w:tabs>
-          <w:tab w:val="left" w:pos="5387"/>
-        </w:tabs>
-        <w:spacing w:after="360" w:line="480" w:lineRule="auto"/>
-        <w:ind w:left="284"/>
-        <w:rPr>
-          <w:bCs/>
-          <w:sz w:val="20"/>
-        </w:rPr>
-      </w:pPr>
-      <w:r>
-        <w:rPr>
-          <w:b/>
-          <w:sz w:val="20"/>
-        </w:rPr>
-        <w:tab/>
-        <w:t>Engedélyezem:</w:t>
-      </w:r>
-    </w:p>
-    <w:p>
-      <w:pPr>
-        <w:tabs>
-          <w:tab w:val="left" w:pos="5387"/>
-          <w:tab w:val="left" w:leader="dot" w:pos="9070"/>
-        </w:tabs>
-        <w:spacing w:line="480" w:lineRule="auto"/>
-        <w:ind w:left="284"/>
-        <w:rPr>
-          <w:bCs/>
-          <w:sz w:val="20"/>
-        </w:rPr>
-      </w:pPr>
-      <w:r>
-        <w:rPr>
-          <w:bCs/>
-          <w:sz w:val="20"/>
-        </w:rPr>
-        <w:tab/>
-      </w:r>
-      <w:r>
-        <w:rPr>
-          <w:bCs/>
-          <w:sz w:val="20"/>
-        </w:rPr>
-        <w:tab/>
-      </w:r>
-      <w:bookmarkStart w:id="3" w:name="_GoBack"/>
-      <w:bookmarkEnd w:id="3"/>
-    </w:p>
-    <w:p>
-      <w:pPr>
-        <w:tabs>
-          <w:tab w:val="center" w:pos="7371"/>
-        </w:tabs>
-        <w:spacing w:line="360" w:lineRule="auto"/>
-        <w:ind w:left="284"/>
-        <w:rPr>
-          <w:b/>
-          <w:sz w:val="20"/>
-        </w:rPr>
-      </w:pPr>
-      <w:r>
-        <w:rPr>
-          <w:b/>
-          <w:sz w:val="20"/>
-        </w:rPr>
-        <w:tab/>
-        <w:t xml:space="preserve">Fülöp István </w:t>
-      </w:r>
-      <w:proofErr w:type="spellStart"/>
-      <w:r>
-        <w:rPr>
-          <w:b/>
-          <w:sz w:val="20"/>
-        </w:rPr>
-        <w:t>bv</w:t>
-      </w:r>
-      <w:proofErr w:type="spellEnd"/>
-      <w:r>
-        <w:rPr>
-          <w:b/>
-          <w:sz w:val="20"/>
-        </w:rPr>
-        <w:t xml:space="preserve">. </w:t>
-      </w:r>
-      <w:proofErr w:type="spellStart"/>
-      <w:r>
-        <w:rPr>
-          <w:b/>
-          <w:sz w:val="20"/>
-        </w:rPr>
-        <w:t>ezds</w:t>
-      </w:r>
-      <w:proofErr w:type="spellEnd"/>
-      <w:r>
-        <w:rPr>
-          <w:b/>
-          <w:sz w:val="20"/>
-        </w:rPr>
-        <w:t>.</w:t>
-      </w:r>
-    </w:p>
-    <w:p>
-      <w:pPr>
-        <w:tabs>
-          <w:tab w:val="center" w:pos="7371"/>
-        </w:tabs>
-        <w:spacing w:after="720" w:line="360" w:lineRule="auto"/>
-        <w:ind w:left="284"/>
-        <w:rPr>
-          <w:bCs/>
-          <w:sz w:val="20"/>
-        </w:rPr>
-      </w:pPr>
-      <w:r>
-        <w:rPr>
-          <w:bCs/>
-          <w:sz w:val="20"/>
-        </w:rPr>
-        <w:tab/>
-      </w:r>
-      <w:r>
-        <w:rPr>
-          <w:bCs/>
-          <w:sz w:val="20"/>
-        </w:rPr>
-        <w:t>I</w:t>
-      </w:r>
-      <w:r>
-        <w:rPr>
-          <w:bCs/>
-          <w:sz w:val="20"/>
-        </w:rPr>
-        <w:t>ntézetparancsnok</w:t>
-      </w:r>
-    </w:p>
-    <w:p>
-      <w:pPr>
-        <w:tabs>
-          <w:tab w:val="left" w:pos="5387"/>
-        </w:tabs>
-        <w:spacing w:after="360" w:line="480" w:lineRule="auto"/>
-        <w:ind w:left="284"/>
-        <w:rPr>
-          <w:bCs/>
-          <w:sz w:val="20"/>
-        </w:rPr>
-      </w:pPr>
+        <w:t>Intézetparancsnok</w:t>
+      </w:r>
     </w:p>
     <w:sectPr>
       <w:headerReference w:type="even" r:id="rId8"/>
@@ -1260,7 +1107,8 @@
       <w:pStyle w:val="lfej"/>
       <w:jc w:val="center"/>
       <w:rPr>
-        <w:sz w:val="22"/>
+        <w:sz w:val="24"/>
+        <w:szCs w:val="24"/>
       </w:rPr>
     </w:pPr>
     <w:r>
@@ -1268,58 +1116,15 @@
         <w:sz w:val="24"/>
         <w:szCs w:val="24"/>
       </w:rPr>
-      <w:t>S</w:t>
+      <w:t>BÜNTETÉS-VÉGREHAJTÁS</w:t>
     </w:r>
     <w:r>
       <w:rPr>
-        <w:sz w:val="22"/>
-        <w:szCs w:val="22"/>
-      </w:rPr>
-      <w:t>OPRONKŐHIDAI</w:t>
-    </w:r>
-    <w:r>
-      <w:t xml:space="preserve"> </w:t>
-    </w:r>
-    <w:r>
-      <w:rPr>
         <w:sz w:val="24"/>
         <w:szCs w:val="24"/>
       </w:rPr>
-      <w:t>F</w:t>
-    </w:r>
-    <w:r>
-      <w:rPr>
-        <w:sz w:val="22"/>
-        <w:szCs w:val="22"/>
-      </w:rPr>
-      <w:t>EGYHÁZ</w:t>
-    </w:r>
-    <w:r>
-      <w:t xml:space="preserve"> </w:t>
-    </w:r>
-    <w:r>
-      <w:rPr>
-        <w:sz w:val="22"/>
-        <w:szCs w:val="22"/>
-      </w:rPr>
-      <w:t>ÉS</w:t>
-    </w:r>
-    <w:r>
-      <w:t xml:space="preserve"> </w:t>
-    </w:r>
-    <w:r>
-      <w:rPr>
-        <w:sz w:val="24"/>
-        <w:szCs w:val="24"/>
-      </w:rPr>
-      <w:t>B</w:t>
-    </w:r>
-    <w:r>
-      <w:rPr>
-        <w:sz w:val="22"/>
-        <w:szCs w:val="22"/>
-      </w:rPr>
-      <w:t>ÖRTÖN</w:t>
+      <w:br/>
+      <w:t>GAZDASÁGI ELLÁTÓ INTÉZET</w:t>
     </w:r>
   </w:p>
   <w:p>
@@ -1327,34 +1132,16 @@
       <w:pStyle w:val="lfej"/>
       <w:jc w:val="center"/>
       <w:rPr>
-        <w:sz w:val="20"/>
+        <w:sz w:val="24"/>
+        <w:szCs w:val="24"/>
       </w:rPr>
     </w:pPr>
     <w:r>
       <w:rPr>
-        <w:sz w:val="22"/>
-        <w:szCs w:val="22"/>
-      </w:rPr>
-      <w:t>I</w:t>
-    </w:r>
-    <w:r>
-      <w:rPr>
-        <w:sz w:val="20"/>
-      </w:rPr>
-      <w:t xml:space="preserve">NFORMATIKAI </w:t>
-    </w:r>
-    <w:r>
-      <w:rPr>
-        <w:sz w:val="22"/>
-        <w:szCs w:val="22"/>
-      </w:rPr>
-      <w:t>O</w:t>
-    </w:r>
-    <w:r>
-      <w:rPr>
-        <w:sz w:val="20"/>
-      </w:rPr>
-      <w:t>SZTÁLY</w:t>
+        <w:sz w:val="24"/>
+        <w:szCs w:val="24"/>
+      </w:rPr>
+      <w:t>I. AGGLOMERÁCIÓ</w:t>
     </w:r>
   </w:p>
 </w:hdr>
@@ -1921,6 +1708,96 @@
     </w:lvl>
   </w:abstractNum>
   <w:abstractNum w:abstractNumId="4" w15:restartNumberingAfterBreak="0">
+    <w:nsid w:val="42A614FE"/>
+    <w:multiLevelType w:val="hybridMultilevel"/>
+    <w:tmpl w:val="5D4CA30A"/>
+    <w:lvl w:ilvl="0" w:tplc="2D1CF6C4">
+      <w:start w:val="1"/>
+      <w:numFmt w:val="upperRoman"/>
+      <w:lvlText w:val="%1."/>
+      <w:lvlJc w:val="left"/>
+      <w:pPr>
+        <w:ind w:left="1080" w:hanging="720"/>
+      </w:pPr>
+      <w:rPr>
+        <w:rFonts w:hint="default"/>
+        <w:sz w:val="24"/>
+      </w:rPr>
+    </w:lvl>
+    <w:lvl w:ilvl="1" w:tplc="08090019" w:tentative="1">
+      <w:start w:val="1"/>
+      <w:numFmt w:val="lowerLetter"/>
+      <w:lvlText w:val="%2."/>
+      <w:lvlJc w:val="left"/>
+      <w:pPr>
+        <w:ind w:left="1440" w:hanging="360"/>
+      </w:pPr>
+    </w:lvl>
+    <w:lvl w:ilvl="2" w:tplc="0809001B" w:tentative="1">
+      <w:start w:val="1"/>
+      <w:numFmt w:val="lowerRoman"/>
+      <w:lvlText w:val="%3."/>
+      <w:lvlJc w:val="right"/>
+      <w:pPr>
+        <w:ind w:left="2160" w:hanging="180"/>
+      </w:pPr>
+    </w:lvl>
+    <w:lvl w:ilvl="3" w:tplc="0809000F" w:tentative="1">
+      <w:start w:val="1"/>
+      <w:numFmt w:val="decimal"/>
+      <w:lvlText w:val="%4."/>
+      <w:lvlJc w:val="left"/>
+      <w:pPr>
+        <w:ind w:left="2880" w:hanging="360"/>
+      </w:pPr>
+    </w:lvl>
+    <w:lvl w:ilvl="4" w:tplc="08090019" w:tentative="1">
+      <w:start w:val="1"/>
+      <w:numFmt w:val="lowerLetter"/>
+      <w:lvlText w:val="%5."/>
+      <w:lvlJc w:val="left"/>
+      <w:pPr>
+        <w:ind w:left="3600" w:hanging="360"/>
+      </w:pPr>
+    </w:lvl>
+    <w:lvl w:ilvl="5" w:tplc="0809001B" w:tentative="1">
+      <w:start w:val="1"/>
+      <w:numFmt w:val="lowerRoman"/>
+      <w:lvlText w:val="%6."/>
+      <w:lvlJc w:val="right"/>
+      <w:pPr>
+        <w:ind w:left="4320" w:hanging="180"/>
+      </w:pPr>
+    </w:lvl>
+    <w:lvl w:ilvl="6" w:tplc="0809000F" w:tentative="1">
+      <w:start w:val="1"/>
+      <w:numFmt w:val="decimal"/>
+      <w:lvlText w:val="%7."/>
+      <w:lvlJc w:val="left"/>
+      <w:pPr>
+        <w:ind w:left="5040" w:hanging="360"/>
+      </w:pPr>
+    </w:lvl>
+    <w:lvl w:ilvl="7" w:tplc="08090019" w:tentative="1">
+      <w:start w:val="1"/>
+      <w:numFmt w:val="lowerLetter"/>
+      <w:lvlText w:val="%8."/>
+      <w:lvlJc w:val="left"/>
+      <w:pPr>
+        <w:ind w:left="5760" w:hanging="360"/>
+      </w:pPr>
+    </w:lvl>
+    <w:lvl w:ilvl="8" w:tplc="0809001B" w:tentative="1">
+      <w:start w:val="1"/>
+      <w:numFmt w:val="lowerRoman"/>
+      <w:lvlText w:val="%9."/>
+      <w:lvlJc w:val="right"/>
+      <w:pPr>
+        <w:ind w:left="6480" w:hanging="180"/>
+      </w:pPr>
+    </w:lvl>
+  </w:abstractNum>
+  <w:abstractNum w:abstractNumId="5" w15:restartNumberingAfterBreak="0">
     <w:nsid w:val="4D0F0C3B"/>
     <w:multiLevelType w:val="hybridMultilevel"/>
     <w:tmpl w:val="714E2590"/>
@@ -2060,7 +1937,96 @@
       </w:rPr>
     </w:lvl>
   </w:abstractNum>
-  <w:abstractNum w:abstractNumId="5" w15:restartNumberingAfterBreak="0">
+  <w:abstractNum w:abstractNumId="6" w15:restartNumberingAfterBreak="0">
+    <w:nsid w:val="51C07A34"/>
+    <w:multiLevelType w:val="hybridMultilevel"/>
+    <w:tmpl w:val="F4948E8C"/>
+    <w:lvl w:ilvl="0" w:tplc="743C84EC">
+      <w:start w:val="1"/>
+      <w:numFmt w:val="upperRoman"/>
+      <w:lvlText w:val="%1."/>
+      <w:lvlJc w:val="left"/>
+      <w:pPr>
+        <w:ind w:left="1080" w:hanging="720"/>
+      </w:pPr>
+      <w:rPr>
+        <w:rFonts w:hint="default"/>
+      </w:rPr>
+    </w:lvl>
+    <w:lvl w:ilvl="1" w:tplc="08090019" w:tentative="1">
+      <w:start w:val="1"/>
+      <w:numFmt w:val="lowerLetter"/>
+      <w:lvlText w:val="%2."/>
+      <w:lvlJc w:val="left"/>
+      <w:pPr>
+        <w:ind w:left="1440" w:hanging="360"/>
+      </w:pPr>
+    </w:lvl>
+    <w:lvl w:ilvl="2" w:tplc="0809001B" w:tentative="1">
+      <w:start w:val="1"/>
+      <w:numFmt w:val="lowerRoman"/>
+      <w:lvlText w:val="%3."/>
+      <w:lvlJc w:val="right"/>
+      <w:pPr>
+        <w:ind w:left="2160" w:hanging="180"/>
+      </w:pPr>
+    </w:lvl>
+    <w:lvl w:ilvl="3" w:tplc="0809000F" w:tentative="1">
+      <w:start w:val="1"/>
+      <w:numFmt w:val="decimal"/>
+      <w:lvlText w:val="%4."/>
+      <w:lvlJc w:val="left"/>
+      <w:pPr>
+        <w:ind w:left="2880" w:hanging="360"/>
+      </w:pPr>
+    </w:lvl>
+    <w:lvl w:ilvl="4" w:tplc="08090019" w:tentative="1">
+      <w:start w:val="1"/>
+      <w:numFmt w:val="lowerLetter"/>
+      <w:lvlText w:val="%5."/>
+      <w:lvlJc w:val="left"/>
+      <w:pPr>
+        <w:ind w:left="3600" w:hanging="360"/>
+      </w:pPr>
+    </w:lvl>
+    <w:lvl w:ilvl="5" w:tplc="0809001B" w:tentative="1">
+      <w:start w:val="1"/>
+      <w:numFmt w:val="lowerRoman"/>
+      <w:lvlText w:val="%6."/>
+      <w:lvlJc w:val="right"/>
+      <w:pPr>
+        <w:ind w:left="4320" w:hanging="180"/>
+      </w:pPr>
+    </w:lvl>
+    <w:lvl w:ilvl="6" w:tplc="0809000F" w:tentative="1">
+      <w:start w:val="1"/>
+      <w:numFmt w:val="decimal"/>
+      <w:lvlText w:val="%7."/>
+      <w:lvlJc w:val="left"/>
+      <w:pPr>
+        <w:ind w:left="5040" w:hanging="360"/>
+      </w:pPr>
+    </w:lvl>
+    <w:lvl w:ilvl="7" w:tplc="08090019" w:tentative="1">
+      <w:start w:val="1"/>
+      <w:numFmt w:val="lowerLetter"/>
+      <w:lvlText w:val="%8."/>
+      <w:lvlJc w:val="left"/>
+      <w:pPr>
+        <w:ind w:left="5760" w:hanging="360"/>
+      </w:pPr>
+    </w:lvl>
+    <w:lvl w:ilvl="8" w:tplc="0809001B" w:tentative="1">
+      <w:start w:val="1"/>
+      <w:numFmt w:val="lowerRoman"/>
+      <w:lvlText w:val="%9."/>
+      <w:lvlJc w:val="right"/>
+      <w:pPr>
+        <w:ind w:left="6480" w:hanging="180"/>
+      </w:pPr>
+    </w:lvl>
+  </w:abstractNum>
+  <w:abstractNum w:abstractNumId="7" w15:restartNumberingAfterBreak="0">
     <w:nsid w:val="77622F87"/>
     <w:multiLevelType w:val="hybridMultilevel"/>
     <w:tmpl w:val="167C01DC"/>
@@ -2203,7 +2169,7 @@
     <w:abstractNumId w:val="2"/>
   </w:num>
   <w:num w:numId="2">
-    <w:abstractNumId w:val="4"/>
+    <w:abstractNumId w:val="5"/>
   </w:num>
   <w:num w:numId="3">
     <w:abstractNumId w:val="0"/>
@@ -2215,7 +2181,13 @@
     <w:abstractNumId w:val="3"/>
   </w:num>
   <w:num w:numId="6">
-    <w:abstractNumId w:val="5"/>
+    <w:abstractNumId w:val="7"/>
+  </w:num>
+  <w:num w:numId="7">
+    <w:abstractNumId w:val="4"/>
+  </w:num>
+  <w:num w:numId="8">
+    <w:abstractNumId w:val="6"/>
   </w:num>
 </w:numbering>
 </file>
@@ -3083,7 +3055,7 @@
 </file>
 
 <file path=customXml/itemProps1.xml><?xml version="1.0" encoding="utf-8"?>
-<ds:datastoreItem xmlns:ds="http://schemas.openxmlformats.org/officeDocument/2006/customXml" ds:itemID="{40D01392-64A0-45D9-9B60-A59512E267F1}">
+<ds:datastoreItem xmlns:ds="http://schemas.openxmlformats.org/officeDocument/2006/customXml" ds:itemID="{6B009E5B-F859-45DD-A9DF-F54791471EBE}">
   <ds:schemaRefs>
     <ds:schemaRef ds:uri="http://schemas.openxmlformats.org/officeDocument/2006/bibliography"/>
   </ds:schemaRefs>

</xml_diff>